<commit_message>
Added presentations from seminar 21
</commit_message>
<xml_diff>
--- a/assets/abstracts/Flyer_seminar21.docx
+++ b/assets/abstracts/Flyer_seminar21.docx
@@ -213,7 +213,7 @@
           <w:szCs w:val="22"/>
           <w:lang w:eastAsia="zh-CN"/>
         </w:rPr>
-        <w:t>June</w:t>
+        <w:t>July</w:t>
       </w:r>
       <w:r>
         <w:rPr>
@@ -229,8 +229,10 @@
           <w:szCs w:val="22"/>
           <w:lang w:eastAsia="zh-CN"/>
         </w:rPr>
-        <w:t>30</w:t>
-      </w:r>
+        <w:t>28</w:t>
+      </w:r>
+      <w:bookmarkStart w:id="0" w:name="_GoBack"/>
+      <w:bookmarkEnd w:id="0"/>
       <w:r>
         <w:rPr>
           <w:sz w:val="28"/>
@@ -582,21 +584,14 @@
           <w:rFonts w:ascii="Times New Roman" w:hAnsi="Times New Roman" w:cs="Times New Roman"/>
           <w:lang w:eastAsia="zh-CN"/>
         </w:rPr>
-        <w:t xml:space="preserve">Dr. </w:t>
-      </w:r>
+        <w:t xml:space="preserve">Dr. David </w:t>
+      </w:r>
+      <w:proofErr w:type="spellStart"/>
       <w:r>
         <w:rPr>
           <w:rFonts w:ascii="Times New Roman" w:hAnsi="Times New Roman" w:cs="Times New Roman"/>
           <w:lang w:eastAsia="zh-CN"/>
         </w:rPr>
-        <w:t xml:space="preserve">David </w:t>
-      </w:r>
-      <w:proofErr w:type="spellStart"/>
-      <w:r>
-        <w:rPr>
-          <w:rFonts w:ascii="Times New Roman" w:hAnsi="Times New Roman" w:cs="Times New Roman"/>
-          <w:lang w:eastAsia="zh-CN"/>
-        </w:rPr>
         <w:t>Lingerfelt</w:t>
       </w:r>
       <w:proofErr w:type="spellEnd"/>
@@ -604,25 +599,7 @@
         <w:rPr>
           <w:rFonts w:ascii="Times New Roman" w:hAnsi="Times New Roman" w:cs="Times New Roman"/>
         </w:rPr>
-        <w:t xml:space="preserve">, </w:t>
-      </w:r>
-      <w:r>
-        <w:rPr>
-          <w:rFonts w:ascii="Times New Roman" w:hAnsi="Times New Roman" w:cs="Times New Roman"/>
-        </w:rPr>
-        <w:t>Oak Ridge National Laboratory</w:t>
-      </w:r>
-      <w:r>
-        <w:rPr>
-          <w:rFonts w:ascii="Times New Roman" w:hAnsi="Times New Roman" w:cs="Times New Roman"/>
-        </w:rPr>
-        <w:t>, USA</w:t>
-      </w:r>
-      <w:r>
-        <w:rPr>
-          <w:rFonts w:ascii="Times New Roman" w:hAnsi="Times New Roman" w:cs="Times New Roman"/>
-        </w:rPr>
-        <w:t xml:space="preserve">. </w:t>
+        <w:t xml:space="preserve">, Oak Ridge National Laboratory, USA. </w:t>
       </w:r>
       <w:r>
         <w:rPr>
@@ -753,8 +730,8 @@
           <w:sz w:val="28"/>
         </w:rPr>
       </w:pPr>
-      <w:bookmarkStart w:id="0" w:name="_jpyrnb5veovs" w:colFirst="0" w:colLast="0"/>
-      <w:bookmarkEnd w:id="0"/>
+      <w:bookmarkStart w:id="1" w:name="_jpyrnb5veovs" w:colFirst="0" w:colLast="0"/>
+      <w:bookmarkEnd w:id="1"/>
       <w:r>
         <w:rPr>
           <w:rFonts w:ascii="Times New Roman" w:hAnsi="Times New Roman"/>
@@ -1084,7 +1061,6 @@
       </w:r>
       <w:r>
         <w:rPr>
-          <w:rStyle w:val="Normal"/>
           <w:rFonts w:ascii="Times New Roman" w:eastAsia="Times New Roman" w:hAnsi="Times New Roman"/>
           <w:snapToGrid w:val="0"/>
           <w:color w:val="000000"/>
@@ -1505,6 +1481,7 @@
         <w:rPr>
           <w:rFonts w:ascii="Times New Roman" w:hAnsi="Times New Roman"/>
           <w:noProof/>
+          <w:lang w:eastAsia="en-US"/>
         </w:rPr>
         <mc:AlternateContent>
           <mc:Choice Requires="wpg">
@@ -2553,6 +2530,7 @@
           <w:noProof/>
           <w:sz w:val="24"/>
           <w:szCs w:val="24"/>
+          <w:lang w:eastAsia="en-US"/>
         </w:rPr>
         <w:drawing>
           <wp:inline distT="0" distB="0" distL="0" distR="0">
@@ -3012,8 +2990,6 @@
           <w:szCs w:val="24"/>
         </w:rPr>
       </w:pPr>
-      <w:bookmarkStart w:id="1" w:name="_GoBack"/>
-      <w:bookmarkEnd w:id="1"/>
       <w:r>
         <w:rPr>
           <w:rFonts w:ascii="Times New Roman" w:hAnsi="Times New Roman"/>

</xml_diff>